<commit_message>
enumerate function + custome list
</commit_message>
<xml_diff>
--- a/PythonAlgorithmAndDatastructure/Array/Note.docx
+++ b/PythonAlgorithmAndDatastructure/Array/Note.docx
@@ -44,6 +44,19 @@
             </a:graphic>
           </wp:inline>
         </w:drawing>
+      </w:r>
+    </w:p>
+    <w:p>
+      <w:hyperlink r:id="rId7" w:history="1">
+        <w:r>
+          <w:rPr>
+            <w:rStyle w:val="Hyperlink"/>
+          </w:rPr>
+          <w:t>https://www.geeksforgeeks.org/difference-between-yield-and-return-in-python/#:~:text=Yield%20is%20generally%20used%20to,result%20to%20the%20caller%20statement.&amp;text=It%20replace%20the%20return%20of,execution%20without%20destroying%20local%20variables</w:t>
+        </w:r>
+      </w:hyperlink>
+      <w:r>
+        <w:t>.</w:t>
       </w:r>
     </w:p>
     <w:p>
@@ -546,6 +559,29 @@
       <w:contextualSpacing/>
     </w:pPr>
   </w:style>
+  <w:style w:type="character" w:styleId="Hyperlink">
+    <w:name w:val="Hyperlink"/>
+    <w:basedOn w:val="DefaultParagraphFont"/>
+    <w:uiPriority w:val="99"/>
+    <w:unhideWhenUsed/>
+    <w:rsid w:val="002815FC"/>
+    <w:rPr>
+      <w:color w:val="0563C1" w:themeColor="hyperlink"/>
+      <w:u w:val="single"/>
+    </w:rPr>
+  </w:style>
+  <w:style w:type="character" w:styleId="UnresolvedMention">
+    <w:name w:val="Unresolved Mention"/>
+    <w:basedOn w:val="DefaultParagraphFont"/>
+    <w:uiPriority w:val="99"/>
+    <w:semiHidden/>
+    <w:unhideWhenUsed/>
+    <w:rsid w:val="002815FC"/>
+    <w:rPr>
+      <w:color w:val="605E5C"/>
+      <w:shd w:val="clear" w:color="auto" w:fill="E1DFDD"/>
+    </w:rPr>
+  </w:style>
 </w:styles>
 </file>
 

</xml_diff>